<commit_message>
Updated code for Bootstrapping question
</commit_message>
<xml_diff>
--- a/Exercise1.docx
+++ b/Exercise1.docx
@@ -46,7 +46,7 @@
     </w:p>
     <w:p>
       <w:pPr>
-        <w:pStyle w:val="Heading2"/>
+        <w:pStyle w:val="Heading1"/>
       </w:pPr>
       <w:bookmarkStart w:id="21" w:name="question-1"/>
       <w:bookmarkEnd w:id="21"/>
@@ -56,7 +56,7 @@
     </w:p>
     <w:p>
       <w:pPr>
-        <w:pStyle w:val="Heading2"/>
+        <w:pStyle w:val="Heading1"/>
       </w:pPr>
       <w:bookmarkStart w:id="22" w:name="question-2"/>
       <w:bookmarkEnd w:id="22"/>
@@ -74,7 +74,7 @@
     </w:p>
     <w:p>
       <w:pPr>
-        <w:pStyle w:val="Heading2"/>
+        <w:pStyle w:val="Heading1"/>
       </w:pPr>
       <w:bookmarkStart w:id="23" w:name="question-3"/>
       <w:bookmarkEnd w:id="23"/>
@@ -84,7 +84,7 @@
     </w:p>
     <w:p>
       <w:pPr>
-        <w:pStyle w:val="Heading3"/>
+        <w:pStyle w:val="Heading2"/>
       </w:pPr>
       <w:bookmarkStart w:id="24" w:name="bootstrapping"/>
       <w:bookmarkEnd w:id="24"/>
@@ -94,10 +94,1505 @@
     </w:p>
     <w:p>
       <w:pPr>
+        <w:pStyle w:val="SourceCode"/>
+      </w:pPr>
+      <w:r>
+        <w:rPr>
+          <w:rStyle w:val="KeywordTok"/>
+        </w:rPr>
+        <w:t xml:space="preserve">library</w:t>
+      </w:r>
+      <w:r>
+        <w:rPr>
+          <w:rStyle w:val="NormalTok"/>
+        </w:rPr>
+        <w:t xml:space="preserve">(mosaic)</w:t>
+      </w:r>
+      <w:r>
+        <w:br w:type="textWrapping"/>
+      </w:r>
+      <w:r>
+        <w:rPr>
+          <w:rStyle w:val="KeywordTok"/>
+        </w:rPr>
+        <w:t xml:space="preserve">library</w:t>
+      </w:r>
+      <w:r>
+        <w:rPr>
+          <w:rStyle w:val="NormalTok"/>
+        </w:rPr>
+        <w:t xml:space="preserve">(quantmod)</w:t>
+      </w:r>
+      <w:r>
+        <w:br w:type="textWrapping"/>
+      </w:r>
+      <w:r>
+        <w:rPr>
+          <w:rStyle w:val="KeywordTok"/>
+        </w:rPr>
+        <w:t xml:space="preserve">library</w:t>
+      </w:r>
+      <w:r>
+        <w:rPr>
+          <w:rStyle w:val="NormalTok"/>
+        </w:rPr>
+        <w:t xml:space="preserve">(foreach)</w:t>
+      </w:r>
+      <w:r>
+        <w:br w:type="textWrapping"/>
+      </w:r>
+      <w:r>
+        <w:br w:type="textWrapping"/>
+      </w:r>
+      <w:r>
+        <w:rPr>
+          <w:rStyle w:val="NormalTok"/>
+        </w:rPr>
+        <w:t xml:space="preserve">mystocks =</w:t>
+      </w:r>
+      <w:r>
+        <w:rPr>
+          <w:rStyle w:val="StringTok"/>
+        </w:rPr>
+        <w:t xml:space="preserve"> </w:t>
+      </w:r>
+      <w:r>
+        <w:rPr>
+          <w:rStyle w:val="KeywordTok"/>
+        </w:rPr>
+        <w:t xml:space="preserve">c</w:t>
+      </w:r>
+      <w:r>
+        <w:rPr>
+          <w:rStyle w:val="NormalTok"/>
+        </w:rPr>
+        <w:t xml:space="preserve">(</w:t>
+      </w:r>
+      <w:r>
+        <w:rPr>
+          <w:rStyle w:val="StringTok"/>
+        </w:rPr>
+        <w:t xml:space="preserve">"SPY"</w:t>
+      </w:r>
+      <w:r>
+        <w:rPr>
+          <w:rStyle w:val="NormalTok"/>
+        </w:rPr>
+        <w:t xml:space="preserve">, </w:t>
+      </w:r>
+      <w:r>
+        <w:rPr>
+          <w:rStyle w:val="StringTok"/>
+        </w:rPr>
+        <w:t xml:space="preserve">"TLT"</w:t>
+      </w:r>
+      <w:r>
+        <w:rPr>
+          <w:rStyle w:val="NormalTok"/>
+        </w:rPr>
+        <w:t xml:space="preserve">, </w:t>
+      </w:r>
+      <w:r>
+        <w:rPr>
+          <w:rStyle w:val="StringTok"/>
+        </w:rPr>
+        <w:t xml:space="preserve">"LQD"</w:t>
+      </w:r>
+      <w:r>
+        <w:rPr>
+          <w:rStyle w:val="NormalTok"/>
+        </w:rPr>
+        <w:t xml:space="preserve">, </w:t>
+      </w:r>
+      <w:r>
+        <w:rPr>
+          <w:rStyle w:val="StringTok"/>
+        </w:rPr>
+        <w:t xml:space="preserve">"EEM"</w:t>
+      </w:r>
+      <w:r>
+        <w:rPr>
+          <w:rStyle w:val="NormalTok"/>
+        </w:rPr>
+        <w:t xml:space="preserve">, </w:t>
+      </w:r>
+      <w:r>
+        <w:rPr>
+          <w:rStyle w:val="StringTok"/>
+        </w:rPr>
+        <w:t xml:space="preserve">"VNQ"</w:t>
+      </w:r>
+      <w:r>
+        <w:rPr>
+          <w:rStyle w:val="NormalTok"/>
+        </w:rPr>
+        <w:t xml:space="preserve">)</w:t>
+      </w:r>
+      <w:r>
+        <w:br w:type="textWrapping"/>
+      </w:r>
+      <w:r>
+        <w:rPr>
+          <w:rStyle w:val="NormalTok"/>
+        </w:rPr>
+        <w:t xml:space="preserve">myprices =</w:t>
+      </w:r>
+      <w:r>
+        <w:rPr>
+          <w:rStyle w:val="StringTok"/>
+        </w:rPr>
+        <w:t xml:space="preserve"> </w:t>
+      </w:r>
+      <w:r>
+        <w:rPr>
+          <w:rStyle w:val="KeywordTok"/>
+        </w:rPr>
+        <w:t xml:space="preserve">getSymbols</w:t>
+      </w:r>
+      <w:r>
+        <w:rPr>
+          <w:rStyle w:val="NormalTok"/>
+        </w:rPr>
+        <w:t xml:space="preserve">(mystocks)</w:t>
+      </w:r>
+      <w:r>
+        <w:br w:type="textWrapping"/>
+      </w:r>
+      <w:r>
+        <w:br w:type="textWrapping"/>
+      </w:r>
+      <w:r>
+        <w:rPr>
+          <w:rStyle w:val="ControlFlowTok"/>
+        </w:rPr>
+        <w:t xml:space="preserve">for</w:t>
+      </w:r>
+      <w:r>
+        <w:rPr>
+          <w:rStyle w:val="NormalTok"/>
+        </w:rPr>
+        <w:t xml:space="preserve">(ticker </w:t>
+      </w:r>
+      <w:r>
+        <w:rPr>
+          <w:rStyle w:val="ControlFlowTok"/>
+        </w:rPr>
+        <w:t xml:space="preserve">in</w:t>
+      </w:r>
+      <w:r>
+        <w:rPr>
+          <w:rStyle w:val="NormalTok"/>
+        </w:rPr>
+        <w:t xml:space="preserve"> mystocks) {</w:t>
+      </w:r>
+      <w:r>
+        <w:br w:type="textWrapping"/>
+      </w:r>
+      <w:r>
+        <w:rPr>
+          <w:rStyle w:val="NormalTok"/>
+        </w:rPr>
+        <w:t xml:space="preserve">  expr =</w:t>
+      </w:r>
+      <w:r>
+        <w:rPr>
+          <w:rStyle w:val="StringTok"/>
+        </w:rPr>
+        <w:t xml:space="preserve"> </w:t>
+      </w:r>
+      <w:r>
+        <w:rPr>
+          <w:rStyle w:val="KeywordTok"/>
+        </w:rPr>
+        <w:t xml:space="preserve">paste0</w:t>
+      </w:r>
+      <w:r>
+        <w:rPr>
+          <w:rStyle w:val="NormalTok"/>
+        </w:rPr>
+        <w:t xml:space="preserve">(ticker, </w:t>
+      </w:r>
+      <w:r>
+        <w:rPr>
+          <w:rStyle w:val="StringTok"/>
+        </w:rPr>
+        <w:t xml:space="preserve">"a = adjustOHLC("</w:t>
+      </w:r>
+      <w:r>
+        <w:rPr>
+          <w:rStyle w:val="NormalTok"/>
+        </w:rPr>
+        <w:t xml:space="preserve">, ticker, </w:t>
+      </w:r>
+      <w:r>
+        <w:rPr>
+          <w:rStyle w:val="StringTok"/>
+        </w:rPr>
+        <w:t xml:space="preserve">")"</w:t>
+      </w:r>
+      <w:r>
+        <w:rPr>
+          <w:rStyle w:val="NormalTok"/>
+        </w:rPr>
+        <w:t xml:space="preserve">)</w:t>
+      </w:r>
+      <w:r>
+        <w:br w:type="textWrapping"/>
+      </w:r>
+      <w:r>
+        <w:rPr>
+          <w:rStyle w:val="NormalTok"/>
+        </w:rPr>
+        <w:t xml:space="preserve">  </w:t>
+      </w:r>
+      <w:r>
+        <w:rPr>
+          <w:rStyle w:val="KeywordTok"/>
+        </w:rPr>
+        <w:t xml:space="preserve">eval</w:t>
+      </w:r>
+      <w:r>
+        <w:rPr>
+          <w:rStyle w:val="NormalTok"/>
+        </w:rPr>
+        <w:t xml:space="preserve">(</w:t>
+      </w:r>
+      <w:r>
+        <w:rPr>
+          <w:rStyle w:val="KeywordTok"/>
+        </w:rPr>
+        <w:t xml:space="preserve">parse</w:t>
+      </w:r>
+      <w:r>
+        <w:rPr>
+          <w:rStyle w:val="NormalTok"/>
+        </w:rPr>
+        <w:t xml:space="preserve">(</w:t>
+      </w:r>
+      <w:r>
+        <w:rPr>
+          <w:rStyle w:val="DataTypeTok"/>
+        </w:rPr>
+        <w:t xml:space="preserve">text=</w:t>
+      </w:r>
+      <w:r>
+        <w:rPr>
+          <w:rStyle w:val="NormalTok"/>
+        </w:rPr>
+        <w:t xml:space="preserve">expr))</w:t>
+      </w:r>
+      <w:r>
+        <w:br w:type="textWrapping"/>
+      </w:r>
+      <w:r>
+        <w:rPr>
+          <w:rStyle w:val="NormalTok"/>
+        </w:rPr>
+        <w:t xml:space="preserve">  }</w:t>
+      </w:r>
+      <w:r>
+        <w:br w:type="textWrapping"/>
+      </w:r>
+      <w:r>
+        <w:br w:type="textWrapping"/>
+      </w:r>
+      <w:r>
+        <w:br w:type="textWrapping"/>
+      </w:r>
+      <w:r>
+        <w:rPr>
+          <w:rStyle w:val="CommentTok"/>
+        </w:rPr>
+        <w:t xml:space="preserve"># Combine all the returns in a matrix</w:t>
+      </w:r>
+      <w:r>
+        <w:br w:type="textWrapping"/>
+      </w:r>
+      <w:r>
+        <w:rPr>
+          <w:rStyle w:val="NormalTok"/>
+        </w:rPr>
+        <w:t xml:space="preserve">all_returns =</w:t>
+      </w:r>
+      <w:r>
+        <w:rPr>
+          <w:rStyle w:val="StringTok"/>
+        </w:rPr>
+        <w:t xml:space="preserve"> </w:t>
+      </w:r>
+      <w:r>
+        <w:rPr>
+          <w:rStyle w:val="KeywordTok"/>
+        </w:rPr>
+        <w:t xml:space="preserve">cbind</w:t>
+      </w:r>
+      <w:r>
+        <w:rPr>
+          <w:rStyle w:val="NormalTok"/>
+        </w:rPr>
+        <w:t xml:space="preserve">(</w:t>
+      </w:r>
+      <w:r>
+        <w:rPr>
+          <w:rStyle w:val="KeywordTok"/>
+        </w:rPr>
+        <w:t xml:space="preserve">ClCl</w:t>
+      </w:r>
+      <w:r>
+        <w:rPr>
+          <w:rStyle w:val="NormalTok"/>
+        </w:rPr>
+        <w:t xml:space="preserve">(SPYa),</w:t>
+      </w:r>
+      <w:r>
+        <w:br w:type="textWrapping"/>
+      </w:r>
+      <w:r>
+        <w:rPr>
+          <w:rStyle w:val="NormalTok"/>
+        </w:rPr>
+        <w:t xml:space="preserve">                    </w:t>
+      </w:r>
+      <w:r>
+        <w:rPr>
+          <w:rStyle w:val="KeywordTok"/>
+        </w:rPr>
+        <w:t xml:space="preserve">ClCl</w:t>
+      </w:r>
+      <w:r>
+        <w:rPr>
+          <w:rStyle w:val="NormalTok"/>
+        </w:rPr>
+        <w:t xml:space="preserve">(TLTa),</w:t>
+      </w:r>
+      <w:r>
+        <w:br w:type="textWrapping"/>
+      </w:r>
+      <w:r>
+        <w:rPr>
+          <w:rStyle w:val="NormalTok"/>
+        </w:rPr>
+        <w:t xml:space="preserve">                    </w:t>
+      </w:r>
+      <w:r>
+        <w:rPr>
+          <w:rStyle w:val="KeywordTok"/>
+        </w:rPr>
+        <w:t xml:space="preserve">ClCl</w:t>
+      </w:r>
+      <w:r>
+        <w:rPr>
+          <w:rStyle w:val="NormalTok"/>
+        </w:rPr>
+        <w:t xml:space="preserve">(LQDa),</w:t>
+      </w:r>
+      <w:r>
+        <w:br w:type="textWrapping"/>
+      </w:r>
+      <w:r>
+        <w:rPr>
+          <w:rStyle w:val="NormalTok"/>
+        </w:rPr>
+        <w:t xml:space="preserve">                    </w:t>
+      </w:r>
+      <w:r>
+        <w:rPr>
+          <w:rStyle w:val="KeywordTok"/>
+        </w:rPr>
+        <w:t xml:space="preserve">ClCl</w:t>
+      </w:r>
+      <w:r>
+        <w:rPr>
+          <w:rStyle w:val="NormalTok"/>
+        </w:rPr>
+        <w:t xml:space="preserve">(EEMa),</w:t>
+      </w:r>
+      <w:r>
+        <w:br w:type="textWrapping"/>
+      </w:r>
+      <w:r>
+        <w:rPr>
+          <w:rStyle w:val="NormalTok"/>
+        </w:rPr>
+        <w:t xml:space="preserve">                    </w:t>
+      </w:r>
+      <w:r>
+        <w:rPr>
+          <w:rStyle w:val="KeywordTok"/>
+        </w:rPr>
+        <w:t xml:space="preserve">ClCl</w:t>
+      </w:r>
+      <w:r>
+        <w:rPr>
+          <w:rStyle w:val="NormalTok"/>
+        </w:rPr>
+        <w:t xml:space="preserve">(VNQa))</w:t>
+      </w:r>
+      <w:r>
+        <w:br w:type="textWrapping"/>
+      </w:r>
+      <w:r>
+        <w:rPr>
+          <w:rStyle w:val="KeywordTok"/>
+        </w:rPr>
+        <w:t xml:space="preserve">head</w:t>
+      </w:r>
+      <w:r>
+        <w:rPr>
+          <w:rStyle w:val="NormalTok"/>
+        </w:rPr>
+        <w:t xml:space="preserve">(all_returns)</w:t>
+      </w:r>
+    </w:p>
+    <w:p>
+      <w:pPr>
+        <w:pStyle w:val="SourceCode"/>
+      </w:pPr>
+      <w:r>
+        <w:rPr>
+          <w:rStyle w:val="VerbatimChar"/>
+        </w:rPr>
+        <w:t xml:space="preserve">##                ClCl.SPYa    ClCl.TLTa     ClCl.LQDa    ClCl.EEMa</w:t>
+      </w:r>
+      <w:r>
+        <w:br w:type="textWrapping"/>
+      </w:r>
+      <w:r>
+        <w:rPr>
+          <w:rStyle w:val="VerbatimChar"/>
+        </w:rPr>
+        <w:t xml:space="preserve">## 2007-01-03            NA           NA            NA           NA</w:t>
+      </w:r>
+      <w:r>
+        <w:br w:type="textWrapping"/>
+      </w:r>
+      <w:r>
+        <w:rPr>
+          <w:rStyle w:val="VerbatimChar"/>
+        </w:rPr>
+        <w:t xml:space="preserve">## 2007-01-04  0.0021221123  0.006063328  0.0075152938 -0.013809353</w:t>
+      </w:r>
+      <w:r>
+        <w:br w:type="textWrapping"/>
+      </w:r>
+      <w:r>
+        <w:rPr>
+          <w:rStyle w:val="VerbatimChar"/>
+        </w:rPr>
+        <w:t xml:space="preserve">## 2007-01-05 -0.0079763183 -0.004352668 -0.0006526807 -0.029238205</w:t>
+      </w:r>
+      <w:r>
+        <w:br w:type="textWrapping"/>
+      </w:r>
+      <w:r>
+        <w:rPr>
+          <w:rStyle w:val="VerbatimChar"/>
+        </w:rPr>
+        <w:t xml:space="preserve">## 2007-01-08  0.0046250821  0.001793566 -0.0002798843  0.007257535</w:t>
+      </w:r>
+      <w:r>
+        <w:br w:type="textWrapping"/>
+      </w:r>
+      <w:r>
+        <w:rPr>
+          <w:rStyle w:val="VerbatimChar"/>
+        </w:rPr>
+        <w:t xml:space="preserve">## 2007-01-09 -0.0008498831  0.000000000  0.0001866169 -0.022336235</w:t>
+      </w:r>
+      <w:r>
+        <w:br w:type="textWrapping"/>
+      </w:r>
+      <w:r>
+        <w:rPr>
+          <w:rStyle w:val="VerbatimChar"/>
+        </w:rPr>
+        <w:t xml:space="preserve">## 2007-01-10  0.0033315799 -0.004475797 -0.0013063264 -0.002303160</w:t>
+      </w:r>
+      <w:r>
+        <w:br w:type="textWrapping"/>
+      </w:r>
+      <w:r>
+        <w:rPr>
+          <w:rStyle w:val="VerbatimChar"/>
+        </w:rPr>
+        <w:t xml:space="preserve">##               ClCl.VNQa</w:t>
+      </w:r>
+      <w:r>
+        <w:br w:type="textWrapping"/>
+      </w:r>
+      <w:r>
+        <w:rPr>
+          <w:rStyle w:val="VerbatimChar"/>
+        </w:rPr>
+        <w:t xml:space="preserve">## 2007-01-03           NA</w:t>
+      </w:r>
+      <w:r>
+        <w:br w:type="textWrapping"/>
+      </w:r>
+      <w:r>
+        <w:rPr>
+          <w:rStyle w:val="VerbatimChar"/>
+        </w:rPr>
+        <w:t xml:space="preserve">## 2007-01-04  0.001296655</w:t>
+      </w:r>
+      <w:r>
+        <w:br w:type="textWrapping"/>
+      </w:r>
+      <w:r>
+        <w:rPr>
+          <w:rStyle w:val="VerbatimChar"/>
+        </w:rPr>
+        <w:t xml:space="preserve">## 2007-01-05 -0.018518518</w:t>
+      </w:r>
+      <w:r>
+        <w:br w:type="textWrapping"/>
+      </w:r>
+      <w:r>
+        <w:rPr>
+          <w:rStyle w:val="VerbatimChar"/>
+        </w:rPr>
+        <w:t xml:space="preserve">## 2007-01-08  0.001451392</w:t>
+      </w:r>
+      <w:r>
+        <w:br w:type="textWrapping"/>
+      </w:r>
+      <w:r>
+        <w:rPr>
+          <w:rStyle w:val="VerbatimChar"/>
+        </w:rPr>
+        <w:t xml:space="preserve">## 2007-01-09  0.012648208</w:t>
+      </w:r>
+      <w:r>
+        <w:br w:type="textWrapping"/>
+      </w:r>
+      <w:r>
+        <w:rPr>
+          <w:rStyle w:val="VerbatimChar"/>
+        </w:rPr>
+        <w:t xml:space="preserve">## 2007-01-10  0.012880523</w:t>
+      </w:r>
+    </w:p>
+    <w:p>
+      <w:pPr>
+        <w:pStyle w:val="FirstParagraph"/>
+      </w:pPr>
+      <w:r>
+        <w:t xml:space="preserve">As we can see above, all_returns has the closing returns for the 5 stocks we want to invest in. To determine which out of these are risky and stable, we will plot their returns and check their trend</w:t>
+      </w:r>
+    </w:p>
+    <w:p>
+      <w:pPr>
+        <w:pStyle w:val="SourceCode"/>
+      </w:pPr>
+      <w:r>
+        <w:rPr>
+          <w:rStyle w:val="CommentTok"/>
+        </w:rPr>
+        <w:t xml:space="preserve">#plotting since 2007 and since 2017 to compare</w:t>
+      </w:r>
+      <w:r>
+        <w:br w:type="textWrapping"/>
+      </w:r>
+      <w:r>
+        <w:br w:type="textWrapping"/>
+      </w:r>
+      <w:r>
+        <w:rPr>
+          <w:rStyle w:val="KeywordTok"/>
+        </w:rPr>
+        <w:t xml:space="preserve">chartSeries</w:t>
+      </w:r>
+      <w:r>
+        <w:rPr>
+          <w:rStyle w:val="NormalTok"/>
+        </w:rPr>
+        <w:t xml:space="preserve">(SPYa,</w:t>
+      </w:r>
+      <w:r>
+        <w:rPr>
+          <w:rStyle w:val="DataTypeTok"/>
+        </w:rPr>
+        <w:t xml:space="preserve">TA=</w:t>
+      </w:r>
+      <w:r>
+        <w:rPr>
+          <w:rStyle w:val="StringTok"/>
+        </w:rPr>
+        <w:t xml:space="preserve">'addBBands();</w:t>
+      </w:r>
+      <w:r>
+        <w:br w:type="textWrapping"/>
+      </w:r>
+      <w:r>
+        <w:rPr>
+          <w:rStyle w:val="StringTok"/>
+        </w:rPr>
+        <w:t xml:space="preserve">                    addBBands(draw="p");</w:t>
+      </w:r>
+      <w:r>
+        <w:br w:type="textWrapping"/>
+      </w:r>
+      <w:r>
+        <w:rPr>
+          <w:rStyle w:val="StringTok"/>
+        </w:rPr>
+        <w:t xml:space="preserve">                    addVo()'</w:t>
+      </w:r>
+      <w:r>
+        <w:rPr>
+          <w:rStyle w:val="NormalTok"/>
+        </w:rPr>
+        <w:t xml:space="preserve">, </w:t>
+      </w:r>
+      <w:r>
+        <w:br w:type="textWrapping"/>
+      </w:r>
+      <w:r>
+        <w:rPr>
+          <w:rStyle w:val="NormalTok"/>
+        </w:rPr>
+        <w:t xml:space="preserve">                </w:t>
+      </w:r>
+      <w:r>
+        <w:rPr>
+          <w:rStyle w:val="DataTypeTok"/>
+        </w:rPr>
+        <w:t xml:space="preserve">subset=</w:t>
+      </w:r>
+      <w:r>
+        <w:rPr>
+          <w:rStyle w:val="StringTok"/>
+        </w:rPr>
+        <w:t xml:space="preserve">'2017-01::2018'</w:t>
+      </w:r>
+      <w:r>
+        <w:rPr>
+          <w:rStyle w:val="NormalTok"/>
+        </w:rPr>
+        <w:t xml:space="preserve">,</w:t>
+      </w:r>
+      <w:r>
+        <w:br w:type="textWrapping"/>
+      </w:r>
+      <w:r>
+        <w:rPr>
+          <w:rStyle w:val="NormalTok"/>
+        </w:rPr>
+        <w:t xml:space="preserve">                </w:t>
+      </w:r>
+      <w:r>
+        <w:rPr>
+          <w:rStyle w:val="DataTypeTok"/>
+        </w:rPr>
+        <w:t xml:space="preserve">theme=</w:t>
+      </w:r>
+      <w:r>
+        <w:rPr>
+          <w:rStyle w:val="StringTok"/>
+        </w:rPr>
+        <w:t xml:space="preserve">"white"</w:t>
+      </w:r>
+      <w:r>
+        <w:br w:type="textWrapping"/>
+      </w:r>
+      <w:r>
+        <w:rPr>
+          <w:rStyle w:val="NormalTok"/>
+        </w:rPr>
+        <w:t xml:space="preserve">                )</w:t>
+      </w:r>
+    </w:p>
+    <w:p>
+      <w:pPr>
+        <w:pStyle w:val="FirstParagraph"/>
+      </w:pPr>
+      <w:r>
+        <w:drawing>
+          <wp:inline>
+            <wp:extent cx="4620126" cy="3696101"/>
+            <wp:effectExtent b="0" l="0" r="0" t="0"/>
+            <wp:docPr descr="" title="" id="1" name="Picture"/>
+            <a:graphic>
+              <a:graphicData uri="http://schemas.openxmlformats.org/drawingml/2006/picture">
+                <pic:pic>
+                  <pic:nvPicPr>
+                    <pic:cNvPr descr="Exercise1_files/figure-docx/unnamed-chunk-4-1.png" id="0" name="Picture"/>
+                    <pic:cNvPicPr>
+                      <a:picLocks noChangeArrowheads="1" noChangeAspect="1"/>
+                    </pic:cNvPicPr>
+                  </pic:nvPicPr>
+                  <pic:blipFill>
+                    <a:blip r:embed="rId25"/>
+                    <a:stretch>
+                      <a:fillRect/>
+                    </a:stretch>
+                  </pic:blipFill>
+                  <pic:spPr bwMode="auto">
+                    <a:xfrm>
+                      <a:off x="0" y="0"/>
+                      <a:ext cx="4620126" cy="3696101"/>
+                    </a:xfrm>
+                    <a:prstGeom prst="rect">
+                      <a:avLst/>
+                    </a:prstGeom>
+                    <a:noFill/>
+                    <a:ln w="9525">
+                      <a:noFill/>
+                      <a:headEnd/>
+                      <a:tailEnd/>
+                    </a:ln>
+                  </pic:spPr>
+                </pic:pic>
+              </a:graphicData>
+            </a:graphic>
+          </wp:inline>
+        </w:drawing>
+      </w:r>
+    </w:p>
+    <w:p>
+      <w:pPr>
+        <w:pStyle w:val="SourceCode"/>
+      </w:pPr>
+      <w:r>
+        <w:rPr>
+          <w:rStyle w:val="KeywordTok"/>
+        </w:rPr>
+        <w:t xml:space="preserve">chartSeries</w:t>
+      </w:r>
+      <w:r>
+        <w:rPr>
+          <w:rStyle w:val="NormalTok"/>
+        </w:rPr>
+        <w:t xml:space="preserve">(TLTa,</w:t>
+      </w:r>
+      <w:r>
+        <w:rPr>
+          <w:rStyle w:val="DataTypeTok"/>
+        </w:rPr>
+        <w:t xml:space="preserve">TA=</w:t>
+      </w:r>
+      <w:r>
+        <w:rPr>
+          <w:rStyle w:val="StringTok"/>
+        </w:rPr>
+        <w:t xml:space="preserve">'addBBands();</w:t>
+      </w:r>
+      <w:r>
+        <w:br w:type="textWrapping"/>
+      </w:r>
+      <w:r>
+        <w:rPr>
+          <w:rStyle w:val="StringTok"/>
+        </w:rPr>
+        <w:t xml:space="preserve">                    addBBands(draw="p");</w:t>
+      </w:r>
+      <w:r>
+        <w:br w:type="textWrapping"/>
+      </w:r>
+      <w:r>
+        <w:rPr>
+          <w:rStyle w:val="StringTok"/>
+        </w:rPr>
+        <w:t xml:space="preserve">                    addVo()'</w:t>
+      </w:r>
+      <w:r>
+        <w:rPr>
+          <w:rStyle w:val="NormalTok"/>
+        </w:rPr>
+        <w:t xml:space="preserve">, </w:t>
+      </w:r>
+      <w:r>
+        <w:br w:type="textWrapping"/>
+      </w:r>
+      <w:r>
+        <w:rPr>
+          <w:rStyle w:val="NormalTok"/>
+        </w:rPr>
+        <w:t xml:space="preserve">                </w:t>
+      </w:r>
+      <w:r>
+        <w:rPr>
+          <w:rStyle w:val="DataTypeTok"/>
+        </w:rPr>
+        <w:t xml:space="preserve">subset=</w:t>
+      </w:r>
+      <w:r>
+        <w:rPr>
+          <w:rStyle w:val="StringTok"/>
+        </w:rPr>
+        <w:t xml:space="preserve">'2017-01::2018'</w:t>
+      </w:r>
+      <w:r>
+        <w:rPr>
+          <w:rStyle w:val="NormalTok"/>
+        </w:rPr>
+        <w:t xml:space="preserve">,</w:t>
+      </w:r>
+      <w:r>
+        <w:br w:type="textWrapping"/>
+      </w:r>
+      <w:r>
+        <w:rPr>
+          <w:rStyle w:val="NormalTok"/>
+        </w:rPr>
+        <w:t xml:space="preserve">                </w:t>
+      </w:r>
+      <w:r>
+        <w:rPr>
+          <w:rStyle w:val="DataTypeTok"/>
+        </w:rPr>
+        <w:t xml:space="preserve">theme=</w:t>
+      </w:r>
+      <w:r>
+        <w:rPr>
+          <w:rStyle w:val="StringTok"/>
+        </w:rPr>
+        <w:t xml:space="preserve">"white"</w:t>
+      </w:r>
+      <w:r>
+        <w:br w:type="textWrapping"/>
+      </w:r>
+      <w:r>
+        <w:rPr>
+          <w:rStyle w:val="NormalTok"/>
+        </w:rPr>
+        <w:t xml:space="preserve">                )</w:t>
+      </w:r>
+    </w:p>
+    <w:p>
+      <w:pPr>
+        <w:pStyle w:val="FirstParagraph"/>
+      </w:pPr>
+      <w:r>
+        <w:drawing>
+          <wp:inline>
+            <wp:extent cx="4620126" cy="3696101"/>
+            <wp:effectExtent b="0" l="0" r="0" t="0"/>
+            <wp:docPr descr="" title="" id="1" name="Picture"/>
+            <a:graphic>
+              <a:graphicData uri="http://schemas.openxmlformats.org/drawingml/2006/picture">
+                <pic:pic>
+                  <pic:nvPicPr>
+                    <pic:cNvPr descr="Exercise1_files/figure-docx/unnamed-chunk-4-2.png" id="0" name="Picture"/>
+                    <pic:cNvPicPr>
+                      <a:picLocks noChangeArrowheads="1" noChangeAspect="1"/>
+                    </pic:cNvPicPr>
+                  </pic:nvPicPr>
+                  <pic:blipFill>
+                    <a:blip r:embed="rId26"/>
+                    <a:stretch>
+                      <a:fillRect/>
+                    </a:stretch>
+                  </pic:blipFill>
+                  <pic:spPr bwMode="auto">
+                    <a:xfrm>
+                      <a:off x="0" y="0"/>
+                      <a:ext cx="4620126" cy="3696101"/>
+                    </a:xfrm>
+                    <a:prstGeom prst="rect">
+                      <a:avLst/>
+                    </a:prstGeom>
+                    <a:noFill/>
+                    <a:ln w="9525">
+                      <a:noFill/>
+                      <a:headEnd/>
+                      <a:tailEnd/>
+                    </a:ln>
+                  </pic:spPr>
+                </pic:pic>
+              </a:graphicData>
+            </a:graphic>
+          </wp:inline>
+        </w:drawing>
+      </w:r>
+    </w:p>
+    <w:p>
+      <w:pPr>
+        <w:pStyle w:val="SourceCode"/>
+      </w:pPr>
+      <w:r>
+        <w:rPr>
+          <w:rStyle w:val="KeywordTok"/>
+        </w:rPr>
+        <w:t xml:space="preserve">chartSeries</w:t>
+      </w:r>
+      <w:r>
+        <w:rPr>
+          <w:rStyle w:val="NormalTok"/>
+        </w:rPr>
+        <w:t xml:space="preserve">(LQDa,</w:t>
+      </w:r>
+      <w:r>
+        <w:rPr>
+          <w:rStyle w:val="DataTypeTok"/>
+        </w:rPr>
+        <w:t xml:space="preserve">TA=</w:t>
+      </w:r>
+      <w:r>
+        <w:rPr>
+          <w:rStyle w:val="StringTok"/>
+        </w:rPr>
+        <w:t xml:space="preserve">'addBBands();</w:t>
+      </w:r>
+      <w:r>
+        <w:br w:type="textWrapping"/>
+      </w:r>
+      <w:r>
+        <w:rPr>
+          <w:rStyle w:val="StringTok"/>
+        </w:rPr>
+        <w:t xml:space="preserve">                    addBBands(draw="p");</w:t>
+      </w:r>
+      <w:r>
+        <w:br w:type="textWrapping"/>
+      </w:r>
+      <w:r>
+        <w:rPr>
+          <w:rStyle w:val="StringTok"/>
+        </w:rPr>
+        <w:t xml:space="preserve">                    addVo()'</w:t>
+      </w:r>
+      <w:r>
+        <w:rPr>
+          <w:rStyle w:val="NormalTok"/>
+        </w:rPr>
+        <w:t xml:space="preserve">, </w:t>
+      </w:r>
+      <w:r>
+        <w:br w:type="textWrapping"/>
+      </w:r>
+      <w:r>
+        <w:rPr>
+          <w:rStyle w:val="NormalTok"/>
+        </w:rPr>
+        <w:t xml:space="preserve">                </w:t>
+      </w:r>
+      <w:r>
+        <w:rPr>
+          <w:rStyle w:val="DataTypeTok"/>
+        </w:rPr>
+        <w:t xml:space="preserve">subset=</w:t>
+      </w:r>
+      <w:r>
+        <w:rPr>
+          <w:rStyle w:val="StringTok"/>
+        </w:rPr>
+        <w:t xml:space="preserve">'2017-01::2018'</w:t>
+      </w:r>
+      <w:r>
+        <w:rPr>
+          <w:rStyle w:val="NormalTok"/>
+        </w:rPr>
+        <w:t xml:space="preserve">,</w:t>
+      </w:r>
+      <w:r>
+        <w:br w:type="textWrapping"/>
+      </w:r>
+      <w:r>
+        <w:rPr>
+          <w:rStyle w:val="NormalTok"/>
+        </w:rPr>
+        <w:t xml:space="preserve">                </w:t>
+      </w:r>
+      <w:r>
+        <w:rPr>
+          <w:rStyle w:val="DataTypeTok"/>
+        </w:rPr>
+        <w:t xml:space="preserve">theme=</w:t>
+      </w:r>
+      <w:r>
+        <w:rPr>
+          <w:rStyle w:val="StringTok"/>
+        </w:rPr>
+        <w:t xml:space="preserve">"white"</w:t>
+      </w:r>
+      <w:r>
+        <w:br w:type="textWrapping"/>
+      </w:r>
+      <w:r>
+        <w:rPr>
+          <w:rStyle w:val="NormalTok"/>
+        </w:rPr>
+        <w:t xml:space="preserve">                )</w:t>
+      </w:r>
+    </w:p>
+    <w:p>
+      <w:pPr>
+        <w:pStyle w:val="FirstParagraph"/>
+      </w:pPr>
+      <w:r>
+        <w:drawing>
+          <wp:inline>
+            <wp:extent cx="4620126" cy="3696101"/>
+            <wp:effectExtent b="0" l="0" r="0" t="0"/>
+            <wp:docPr descr="" title="" id="1" name="Picture"/>
+            <a:graphic>
+              <a:graphicData uri="http://schemas.openxmlformats.org/drawingml/2006/picture">
+                <pic:pic>
+                  <pic:nvPicPr>
+                    <pic:cNvPr descr="Exercise1_files/figure-docx/unnamed-chunk-4-3.png" id="0" name="Picture"/>
+                    <pic:cNvPicPr>
+                      <a:picLocks noChangeArrowheads="1" noChangeAspect="1"/>
+                    </pic:cNvPicPr>
+                  </pic:nvPicPr>
+                  <pic:blipFill>
+                    <a:blip r:embed="rId27"/>
+                    <a:stretch>
+                      <a:fillRect/>
+                    </a:stretch>
+                  </pic:blipFill>
+                  <pic:spPr bwMode="auto">
+                    <a:xfrm>
+                      <a:off x="0" y="0"/>
+                      <a:ext cx="4620126" cy="3696101"/>
+                    </a:xfrm>
+                    <a:prstGeom prst="rect">
+                      <a:avLst/>
+                    </a:prstGeom>
+                    <a:noFill/>
+                    <a:ln w="9525">
+                      <a:noFill/>
+                      <a:headEnd/>
+                      <a:tailEnd/>
+                    </a:ln>
+                  </pic:spPr>
+                </pic:pic>
+              </a:graphicData>
+            </a:graphic>
+          </wp:inline>
+        </w:drawing>
+      </w:r>
+    </w:p>
+    <w:p>
+      <w:pPr>
+        <w:pStyle w:val="SourceCode"/>
+      </w:pPr>
+      <w:r>
+        <w:rPr>
+          <w:rStyle w:val="KeywordTok"/>
+        </w:rPr>
+        <w:t xml:space="preserve">chartSeries</w:t>
+      </w:r>
+      <w:r>
+        <w:rPr>
+          <w:rStyle w:val="NormalTok"/>
+        </w:rPr>
+        <w:t xml:space="preserve">(EEMa,</w:t>
+      </w:r>
+      <w:r>
+        <w:rPr>
+          <w:rStyle w:val="DataTypeTok"/>
+        </w:rPr>
+        <w:t xml:space="preserve">TA=</w:t>
+      </w:r>
+      <w:r>
+        <w:rPr>
+          <w:rStyle w:val="StringTok"/>
+        </w:rPr>
+        <w:t xml:space="preserve">'addBBands();</w:t>
+      </w:r>
+      <w:r>
+        <w:br w:type="textWrapping"/>
+      </w:r>
+      <w:r>
+        <w:rPr>
+          <w:rStyle w:val="StringTok"/>
+        </w:rPr>
+        <w:t xml:space="preserve">                    addBBands(draw="p");</w:t>
+      </w:r>
+      <w:r>
+        <w:br w:type="textWrapping"/>
+      </w:r>
+      <w:r>
+        <w:rPr>
+          <w:rStyle w:val="StringTok"/>
+        </w:rPr>
+        <w:t xml:space="preserve">                    addVo()'</w:t>
+      </w:r>
+      <w:r>
+        <w:rPr>
+          <w:rStyle w:val="NormalTok"/>
+        </w:rPr>
+        <w:t xml:space="preserve">, </w:t>
+      </w:r>
+      <w:r>
+        <w:br w:type="textWrapping"/>
+      </w:r>
+      <w:r>
+        <w:rPr>
+          <w:rStyle w:val="NormalTok"/>
+        </w:rPr>
+        <w:t xml:space="preserve">                </w:t>
+      </w:r>
+      <w:r>
+        <w:rPr>
+          <w:rStyle w:val="DataTypeTok"/>
+        </w:rPr>
+        <w:t xml:space="preserve">subset=</w:t>
+      </w:r>
+      <w:r>
+        <w:rPr>
+          <w:rStyle w:val="StringTok"/>
+        </w:rPr>
+        <w:t xml:space="preserve">'2017-01::2018'</w:t>
+      </w:r>
+      <w:r>
+        <w:rPr>
+          <w:rStyle w:val="NormalTok"/>
+        </w:rPr>
+        <w:t xml:space="preserve">,</w:t>
+      </w:r>
+      <w:r>
+        <w:br w:type="textWrapping"/>
+      </w:r>
+      <w:r>
+        <w:rPr>
+          <w:rStyle w:val="NormalTok"/>
+        </w:rPr>
+        <w:t xml:space="preserve">                </w:t>
+      </w:r>
+      <w:r>
+        <w:rPr>
+          <w:rStyle w:val="DataTypeTok"/>
+        </w:rPr>
+        <w:t xml:space="preserve">theme=</w:t>
+      </w:r>
+      <w:r>
+        <w:rPr>
+          <w:rStyle w:val="StringTok"/>
+        </w:rPr>
+        <w:t xml:space="preserve">"white"</w:t>
+      </w:r>
+      <w:r>
+        <w:br w:type="textWrapping"/>
+      </w:r>
+      <w:r>
+        <w:rPr>
+          <w:rStyle w:val="NormalTok"/>
+        </w:rPr>
+        <w:t xml:space="preserve">                ) </w:t>
+      </w:r>
+    </w:p>
+    <w:p>
+      <w:pPr>
+        <w:pStyle w:val="FirstParagraph"/>
+      </w:pPr>
+      <w:r>
+        <w:drawing>
+          <wp:inline>
+            <wp:extent cx="4620126" cy="3696101"/>
+            <wp:effectExtent b="0" l="0" r="0" t="0"/>
+            <wp:docPr descr="" title="" id="1" name="Picture"/>
+            <a:graphic>
+              <a:graphicData uri="http://schemas.openxmlformats.org/drawingml/2006/picture">
+                <pic:pic>
+                  <pic:nvPicPr>
+                    <pic:cNvPr descr="Exercise1_files/figure-docx/unnamed-chunk-4-4.png" id="0" name="Picture"/>
+                    <pic:cNvPicPr>
+                      <a:picLocks noChangeArrowheads="1" noChangeAspect="1"/>
+                    </pic:cNvPicPr>
+                  </pic:nvPicPr>
+                  <pic:blipFill>
+                    <a:blip r:embed="rId28"/>
+                    <a:stretch>
+                      <a:fillRect/>
+                    </a:stretch>
+                  </pic:blipFill>
+                  <pic:spPr bwMode="auto">
+                    <a:xfrm>
+                      <a:off x="0" y="0"/>
+                      <a:ext cx="4620126" cy="3696101"/>
+                    </a:xfrm>
+                    <a:prstGeom prst="rect">
+                      <a:avLst/>
+                    </a:prstGeom>
+                    <a:noFill/>
+                    <a:ln w="9525">
+                      <a:noFill/>
+                      <a:headEnd/>
+                      <a:tailEnd/>
+                    </a:ln>
+                  </pic:spPr>
+                </pic:pic>
+              </a:graphicData>
+            </a:graphic>
+          </wp:inline>
+        </w:drawing>
+      </w:r>
+    </w:p>
+    <w:p>
+      <w:pPr>
+        <w:pStyle w:val="SourceCode"/>
+      </w:pPr>
+      <w:r>
+        <w:rPr>
+          <w:rStyle w:val="KeywordTok"/>
+        </w:rPr>
+        <w:t xml:space="preserve">chartSeries</w:t>
+      </w:r>
+      <w:r>
+        <w:rPr>
+          <w:rStyle w:val="NormalTok"/>
+        </w:rPr>
+        <w:t xml:space="preserve">(VNQa,</w:t>
+      </w:r>
+      <w:r>
+        <w:rPr>
+          <w:rStyle w:val="DataTypeTok"/>
+        </w:rPr>
+        <w:t xml:space="preserve">TA=</w:t>
+      </w:r>
+      <w:r>
+        <w:rPr>
+          <w:rStyle w:val="StringTok"/>
+        </w:rPr>
+        <w:t xml:space="preserve">'addBBands();</w:t>
+      </w:r>
+      <w:r>
+        <w:br w:type="textWrapping"/>
+      </w:r>
+      <w:r>
+        <w:rPr>
+          <w:rStyle w:val="StringTok"/>
+        </w:rPr>
+        <w:t xml:space="preserve">                    addBBands(draw="p");</w:t>
+      </w:r>
+      <w:r>
+        <w:br w:type="textWrapping"/>
+      </w:r>
+      <w:r>
+        <w:rPr>
+          <w:rStyle w:val="StringTok"/>
+        </w:rPr>
+        <w:t xml:space="preserve">                    addVo()'</w:t>
+      </w:r>
+      <w:r>
+        <w:rPr>
+          <w:rStyle w:val="NormalTok"/>
+        </w:rPr>
+        <w:t xml:space="preserve">, </w:t>
+      </w:r>
+      <w:r>
+        <w:br w:type="textWrapping"/>
+      </w:r>
+      <w:r>
+        <w:rPr>
+          <w:rStyle w:val="NormalTok"/>
+        </w:rPr>
+        <w:t xml:space="preserve">                </w:t>
+      </w:r>
+      <w:r>
+        <w:rPr>
+          <w:rStyle w:val="DataTypeTok"/>
+        </w:rPr>
+        <w:t xml:space="preserve">subset=</w:t>
+      </w:r>
+      <w:r>
+        <w:rPr>
+          <w:rStyle w:val="StringTok"/>
+        </w:rPr>
+        <w:t xml:space="preserve">'2017-01::2018'</w:t>
+      </w:r>
+      <w:r>
+        <w:rPr>
+          <w:rStyle w:val="NormalTok"/>
+        </w:rPr>
+        <w:t xml:space="preserve">,</w:t>
+      </w:r>
+      <w:r>
+        <w:br w:type="textWrapping"/>
+      </w:r>
+      <w:r>
+        <w:rPr>
+          <w:rStyle w:val="NormalTok"/>
+        </w:rPr>
+        <w:t xml:space="preserve">                </w:t>
+      </w:r>
+      <w:r>
+        <w:rPr>
+          <w:rStyle w:val="DataTypeTok"/>
+        </w:rPr>
+        <w:t xml:space="preserve">theme=</w:t>
+      </w:r>
+      <w:r>
+        <w:rPr>
+          <w:rStyle w:val="StringTok"/>
+        </w:rPr>
+        <w:t xml:space="preserve">"white"</w:t>
+      </w:r>
+      <w:r>
+        <w:br w:type="textWrapping"/>
+      </w:r>
+      <w:r>
+        <w:rPr>
+          <w:rStyle w:val="NormalTok"/>
+        </w:rPr>
+        <w:t xml:space="preserve">                )</w:t>
+      </w:r>
+    </w:p>
+    <w:p>
+      <w:pPr>
+        <w:pStyle w:val="FirstParagraph"/>
+      </w:pPr>
+      <w:r>
+        <w:drawing>
+          <wp:inline>
+            <wp:extent cx="4620126" cy="3696101"/>
+            <wp:effectExtent b="0" l="0" r="0" t="0"/>
+            <wp:docPr descr="" title="" id="1" name="Picture"/>
+            <a:graphic>
+              <a:graphicData uri="http://schemas.openxmlformats.org/drawingml/2006/picture">
+                <pic:pic>
+                  <pic:nvPicPr>
+                    <pic:cNvPr descr="Exercise1_files/figure-docx/unnamed-chunk-4-5.png" id="0" name="Picture"/>
+                    <pic:cNvPicPr>
+                      <a:picLocks noChangeArrowheads="1" noChangeAspect="1"/>
+                    </pic:cNvPicPr>
+                  </pic:nvPicPr>
+                  <pic:blipFill>
+                    <a:blip r:embed="rId29"/>
+                    <a:stretch>
+                      <a:fillRect/>
+                    </a:stretch>
+                  </pic:blipFill>
+                  <pic:spPr bwMode="auto">
+                    <a:xfrm>
+                      <a:off x="0" y="0"/>
+                      <a:ext cx="4620126" cy="3696101"/>
+                    </a:xfrm>
+                    <a:prstGeom prst="rect">
+                      <a:avLst/>
+                    </a:prstGeom>
+                    <a:noFill/>
+                    <a:ln w="9525">
+                      <a:noFill/>
+                      <a:headEnd/>
+                      <a:tailEnd/>
+                    </a:ln>
+                  </pic:spPr>
+                </pic:pic>
+              </a:graphicData>
+            </a:graphic>
+          </wp:inline>
+        </w:drawing>
+      </w:r>
+    </w:p>
+    <w:p>
+      <w:pPr>
+        <w:pStyle w:val="SourceCode"/>
+      </w:pPr>
+      <w:r>
+        <w:rPr>
+          <w:rStyle w:val="NormalTok"/>
+        </w:rPr>
+        <w:t xml:space="preserve">all_returns =</w:t>
+      </w:r>
+      <w:r>
+        <w:rPr>
+          <w:rStyle w:val="StringTok"/>
+        </w:rPr>
+        <w:t xml:space="preserve"> </w:t>
+      </w:r>
+      <w:r>
+        <w:rPr>
+          <w:rStyle w:val="KeywordTok"/>
+        </w:rPr>
+        <w:t xml:space="preserve">as.matrix</w:t>
+      </w:r>
+      <w:r>
+        <w:rPr>
+          <w:rStyle w:val="NormalTok"/>
+        </w:rPr>
+        <w:t xml:space="preserve">(</w:t>
+      </w:r>
+      <w:r>
+        <w:rPr>
+          <w:rStyle w:val="KeywordTok"/>
+        </w:rPr>
+        <w:t xml:space="preserve">na.omit</w:t>
+      </w:r>
+      <w:r>
+        <w:rPr>
+          <w:rStyle w:val="NormalTok"/>
+        </w:rPr>
+        <w:t xml:space="preserve">(all_returns))</w:t>
+      </w:r>
+      <w:r>
+        <w:br w:type="textWrapping"/>
+      </w:r>
+      <w:r>
+        <w:br w:type="textWrapping"/>
+      </w:r>
+      <w:r>
+        <w:rPr>
+          <w:rStyle w:val="CommentTok"/>
+        </w:rPr>
+        <w:t xml:space="preserve"># This simulates a random day</w:t>
+      </w:r>
+      <w:r>
+        <w:br w:type="textWrapping"/>
+      </w:r>
+      <w:r>
+        <w:rPr>
+          <w:rStyle w:val="NormalTok"/>
+        </w:rPr>
+        <w:t xml:space="preserve">return.today =</w:t>
+      </w:r>
+      <w:r>
+        <w:rPr>
+          <w:rStyle w:val="StringTok"/>
+        </w:rPr>
+        <w:t xml:space="preserve"> </w:t>
+      </w:r>
+      <w:r>
+        <w:rPr>
+          <w:rStyle w:val="KeywordTok"/>
+        </w:rPr>
+        <w:t xml:space="preserve">resample</w:t>
+      </w:r>
+      <w:r>
+        <w:rPr>
+          <w:rStyle w:val="NormalTok"/>
+        </w:rPr>
+        <w:t xml:space="preserve">(all_returns, </w:t>
+      </w:r>
+      <w:r>
+        <w:rPr>
+          <w:rStyle w:val="DecValTok"/>
+        </w:rPr>
+        <w:t xml:space="preserve">1</w:t>
+      </w:r>
+      <w:r>
+        <w:rPr>
+          <w:rStyle w:val="NormalTok"/>
+        </w:rPr>
+        <w:t xml:space="preserve">, </w:t>
+      </w:r>
+      <w:r>
+        <w:rPr>
+          <w:rStyle w:val="DataTypeTok"/>
+        </w:rPr>
+        <w:t xml:space="preserve">orig.ids=</w:t>
+      </w:r>
+      <w:r>
+        <w:rPr>
+          <w:rStyle w:val="OtherTok"/>
+        </w:rPr>
+        <w:t xml:space="preserve">FALSE</w:t>
+      </w:r>
+      <w:r>
+        <w:rPr>
+          <w:rStyle w:val="NormalTok"/>
+        </w:rPr>
+        <w:t xml:space="preserve">)</w:t>
+      </w:r>
+    </w:p>
+    <w:p>
+      <w:pPr>
         <w:pStyle w:val="Heading2"/>
       </w:pPr>
-      <w:bookmarkStart w:id="25" w:name="question-4"/>
-      <w:bookmarkEnd w:id="25"/>
+      <w:bookmarkStart w:id="30" w:name="question-4"/>
+      <w:bookmarkEnd w:id="30"/>
       <w:r>
         <w:t xml:space="preserve">Question 4</w:t>
       </w:r>
@@ -210,7 +1705,7 @@
     </w:lvl>
   </w:abstractNum>
   <w:abstractNum w:abstractNumId="990">
-    <w:nsid w:val="b73e5777"/>
+    <w:nsid w:val="66bf80ac"/>
     <w:multiLevelType w:val="multilevel"/>
     <w:lvl w:ilvl="0">
       <w:numFmt w:val="bullet"/>

</xml_diff>